<commit_message>
commit with general settings
</commit_message>
<xml_diff>
--- a/2021300506/2021300506-iptq1v2.docx
+++ b/2021300506/2021300506-iptq1v2.docx
@@ -8,10 +8,10 @@
           <w:noProof/>
         </w:rPr>
         <w:drawing>
-          <wp:inline distT="0" distB="0" distL="0" distR="0" wp14:anchorId="3E56ED12" wp14:editId="33C5FE71">
+          <wp:inline distT="0" distB="0" distL="0" distR="0" wp14:anchorId="280B8FF1" wp14:editId="5A62D66D">
             <wp:extent cx="5943600" cy="3341370"/>
             <wp:effectExtent l="0" t="0" r="0" b="0"/>
-            <wp:docPr id="1964791276" name="Picture 1"/>
+            <wp:docPr id="1884944490" name="Picture 1" descr="A computer screen with a jellyfish&#10;&#10;Description automatically generated"/>
             <wp:cNvGraphicFramePr>
               <a:graphicFrameLocks xmlns:a="http://schemas.openxmlformats.org/drawingml/2006/main" noChangeAspect="1"/>
             </wp:cNvGraphicFramePr>
@@ -19,11 +19,53 @@
               <a:graphicData uri="http://schemas.openxmlformats.org/drawingml/2006/picture">
                 <pic:pic xmlns:pic="http://schemas.openxmlformats.org/drawingml/2006/picture">
                   <pic:nvPicPr>
-                    <pic:cNvPr id="1964791276" name=""/>
+                    <pic:cNvPr id="1884944490" name="Picture 1" descr="A computer screen with a jellyfish&#10;&#10;Description automatically generated"/>
                     <pic:cNvPicPr/>
                   </pic:nvPicPr>
                   <pic:blipFill>
                     <a:blip r:embed="rId4"/>
+                    <a:stretch>
+                      <a:fillRect/>
+                    </a:stretch>
+                  </pic:blipFill>
+                  <pic:spPr>
+                    <a:xfrm>
+                      <a:off x="0" y="0"/>
+                      <a:ext cx="5943600" cy="3341370"/>
+                    </a:xfrm>
+                    <a:prstGeom prst="rect">
+                      <a:avLst/>
+                    </a:prstGeom>
+                  </pic:spPr>
+                </pic:pic>
+              </a:graphicData>
+            </a:graphic>
+          </wp:inline>
+        </w:drawing>
+      </w:r>
+    </w:p>
+    <w:p>
+      <w:r>
+        <w:rPr>
+          <w:noProof/>
+        </w:rPr>
+        <w:drawing>
+          <wp:inline distT="0" distB="0" distL="0" distR="0" wp14:anchorId="0A942030" wp14:editId="3B19D2BC">
+            <wp:extent cx="5943600" cy="3341370"/>
+            <wp:effectExtent l="0" t="0" r="0" b="0"/>
+            <wp:docPr id="1649844948" name="Picture 1" descr="A screenshot of a computer&#10;&#10;Description automatically generated"/>
+            <wp:cNvGraphicFramePr>
+              <a:graphicFrameLocks xmlns:a="http://schemas.openxmlformats.org/drawingml/2006/main" noChangeAspect="1"/>
+            </wp:cNvGraphicFramePr>
+            <a:graphic xmlns:a="http://schemas.openxmlformats.org/drawingml/2006/main">
+              <a:graphicData uri="http://schemas.openxmlformats.org/drawingml/2006/picture">
+                <pic:pic xmlns:pic="http://schemas.openxmlformats.org/drawingml/2006/picture">
+                  <pic:nvPicPr>
+                    <pic:cNvPr id="1649844948" name="Picture 1" descr="A screenshot of a computer&#10;&#10;Description automatically generated"/>
+                    <pic:cNvPicPr/>
+                  </pic:nvPicPr>
+                  <pic:blipFill>
+                    <a:blip r:embed="rId5"/>
                     <a:stretch>
                       <a:fillRect/>
                     </a:stretch>

</xml_diff>